<commit_message>
player & enviroment asset
</commit_message>
<xml_diff>
--- a/ETC/은가비 기획서.docx
+++ b/ETC/은가비 기획서.docx
@@ -818,7 +818,25 @@
           <w:sz w:val="24"/>
           <w:szCs w:val="24"/>
         </w:rPr>
-        <w:t>제목을 짖게 되었다.</w:t>
+        <w:t xml:space="preserve">제목을 </w:t>
+      </w:r>
+      <w:r>
+        <w:rPr>
+          <w:rFonts w:hint="eastAsia"/>
+          <w:sz w:val="24"/>
+          <w:szCs w:val="24"/>
+        </w:rPr>
+        <w:t>짓</w:t>
+      </w:r>
+      <w:bookmarkStart w:id="0" w:name="_GoBack"/>
+      <w:bookmarkEnd w:id="0"/>
+      <w:r>
+        <w:rPr>
+          <w:rFonts w:hint="eastAsia"/>
+          <w:sz w:val="24"/>
+          <w:szCs w:val="24"/>
+        </w:rPr>
+        <w:t>게 되었다.</w:t>
       </w:r>
     </w:p>
     <w:p>
@@ -4362,17 +4380,7 @@
           <w:sz w:val="24"/>
           <w:szCs w:val="24"/>
         </w:rPr>
-        <w:t>젤다의</w:t>
-      </w:r>
-      <w:bookmarkStart w:id="0" w:name="_GoBack"/>
-      <w:bookmarkEnd w:id="0"/>
-      <w:r>
-        <w:rPr>
-          <w:rFonts w:hint="eastAsia"/>
-          <w:sz w:val="24"/>
-          <w:szCs w:val="24"/>
-        </w:rPr>
-        <w:t xml:space="preserve"> 전설 꿈</w:t>
+        <w:t>젤다의 전설 꿈</w:t>
       </w:r>
       <w:r>
         <w:rPr>
@@ -6890,7 +6898,7 @@
 </file>
 
 <file path=customXml/itemProps1.xml><?xml version="1.0" encoding="utf-8"?>
-<ds:datastoreItem xmlns:ds="http://schemas.openxmlformats.org/officeDocument/2006/customXml" ds:itemID="{7103674C-C7D8-4D4D-80FA-645AEB52C331}">
+<ds:datastoreItem xmlns:ds="http://schemas.openxmlformats.org/officeDocument/2006/customXml" ds:itemID="{2B07FFF4-B52E-42F4-89C2-1620F50998DB}">
   <ds:schemaRefs>
     <ds:schemaRef ds:uri="http://schemas.openxmlformats.org/officeDocument/2006/bibliography"/>
   </ds:schemaRefs>

</xml_diff>